<commit_message>
pandas introduction (data proccessing and visualizing)
</commit_message>
<xml_diff>
--- a/MY ML Journey.docx
+++ b/MY ML Journey.docx
@@ -78,11 +78,9 @@
       <w:pPr>
         <w:pStyle w:val="Heading2"/>
       </w:pPr>
-      <w:proofErr w:type="spellStart"/>
-      <w:r>
-        <w:t>Numpy</w:t>
-      </w:r>
-      <w:proofErr w:type="spellEnd"/>
+      <w:r>
+        <w:t>NumPy</w:t>
+      </w:r>
     </w:p>
     <w:p>
       <w:pPr>
@@ -578,11 +576,15 @@
         <w:t>Matrix Operations</w:t>
       </w:r>
     </w:p>
+    <w:p/>
     <w:p>
       <w:pPr>
         <w:jc w:val="center"/>
       </w:pPr>
       <w:r>
+        <w:rPr>
+          <w:noProof/>
+        </w:rPr>
         <w:drawing>
           <wp:inline distT="0" distB="0" distL="0" distR="0" wp14:anchorId="2756A2CE" wp14:editId="6B40C02B">
             <wp:extent cx="6262325" cy="4606506"/>
@@ -625,6 +627,9 @@
         <w:pStyle w:val="Heading3"/>
       </w:pPr>
       <w:r>
+        <w:rPr>
+          <w:noProof/>
+        </w:rPr>
         <w:drawing>
           <wp:inline distT="0" distB="0" distL="0" distR="0" wp14:anchorId="51705B93" wp14:editId="5663979D">
             <wp:extent cx="5883143" cy="1842110"/>
@@ -672,7 +677,6 @@
         <w:pStyle w:val="Heading3"/>
       </w:pPr>
       <w:r>
-        <w:lastRenderedPageBreak/>
         <w:br/>
         <w:t xml:space="preserve">Matrix </w:t>
       </w:r>
@@ -687,10 +691,7 @@
       <w:proofErr w:type="spellStart"/>
       <w:proofErr w:type="gramStart"/>
       <w:r>
-        <w:t>splicin</w:t>
-      </w:r>
-      <w:r>
-        <w:t>g,stalking</w:t>
+        <w:t>splicing,stalking</w:t>
       </w:r>
       <w:proofErr w:type="spellEnd"/>
       <w:proofErr w:type="gramEnd"/>
@@ -698,11 +699,153 @@
         <w:t>)</w:t>
       </w:r>
     </w:p>
+    <w:p/>
+    <w:p>
+      <w:pPr>
+        <w:pStyle w:val="ListParagraph"/>
+        <w:numPr>
+          <w:ilvl w:val="0"/>
+          <w:numId w:val="8"/>
+        </w:numPr>
+      </w:pPr>
+      <w:r>
+        <w:t>np</w:t>
+      </w:r>
+      <w:proofErr w:type="gramStart"/>
+      <w:r>
+        <w:t>[:,</w:t>
+      </w:r>
+      <w:proofErr w:type="gramEnd"/>
+      <w:r>
+        <w:t>2:]</w:t>
+      </w:r>
+    </w:p>
+    <w:p>
+      <w:pPr>
+        <w:pStyle w:val="ListParagraph"/>
+        <w:numPr>
+          <w:ilvl w:val="0"/>
+          <w:numId w:val="8"/>
+        </w:numPr>
+      </w:pPr>
+      <w:proofErr w:type="spellStart"/>
+      <w:proofErr w:type="gramStart"/>
+      <w:r>
+        <w:t>np.hstack</w:t>
+      </w:r>
+      <w:proofErr w:type="spellEnd"/>
+      <w:proofErr w:type="gramEnd"/>
+      <w:r>
+        <w:t>(()),</w:t>
+      </w:r>
+      <w:proofErr w:type="spellStart"/>
+      <w:r>
+        <w:t>np.vstack</w:t>
+      </w:r>
+      <w:proofErr w:type="spellEnd"/>
+      <w:r>
+        <w:t>(()),</w:t>
+      </w:r>
+      <w:proofErr w:type="spellStart"/>
+      <w:r>
+        <w:t>np.hsplit</w:t>
+      </w:r>
+      <w:proofErr w:type="spellEnd"/>
+      <w:r>
+        <w:t>(),</w:t>
+      </w:r>
+      <w:proofErr w:type="spellStart"/>
+      <w:r>
+        <w:t>np.vsplit</w:t>
+      </w:r>
+      <w:proofErr w:type="spellEnd"/>
+      <w:r>
+        <w:t>()</w:t>
+      </w:r>
+    </w:p>
+    <w:p>
+      <w:pPr>
+        <w:pStyle w:val="ListParagraph"/>
+        <w:numPr>
+          <w:ilvl w:val="0"/>
+          <w:numId w:val="8"/>
+        </w:numPr>
+      </w:pPr>
+      <w:r>
+        <w:t>np[np[“name</w:t>
+      </w:r>
+      <w:proofErr w:type="gramStart"/>
+      <w:r>
+        <w:t>”]=</w:t>
+      </w:r>
+      <w:proofErr w:type="gramEnd"/>
+      <w:r>
+        <w:t>= “hamza”]</w:t>
+      </w:r>
+    </w:p>
+    <w:p>
+      <w:pPr>
+        <w:pStyle w:val="ListParagraph"/>
+        <w:numPr>
+          <w:ilvl w:val="0"/>
+          <w:numId w:val="8"/>
+        </w:numPr>
+      </w:pPr>
+      <w:r>
+        <w:t>argmax</w:t>
+      </w:r>
+    </w:p>
+    <w:p>
+      <w:r>
+        <w:rPr>
+          <w:noProof/>
+        </w:rPr>
+        <w:drawing>
+          <wp:inline distT="0" distB="0" distL="0" distR="0" wp14:anchorId="31AA46B7" wp14:editId="52407268">
+            <wp:extent cx="5943600" cy="2567305"/>
+            <wp:effectExtent l="0" t="0" r="0" b="4445"/>
+            <wp:docPr id="1961492954" name="Picture 1"/>
+            <wp:cNvGraphicFramePr>
+              <a:graphicFrameLocks xmlns:a="http://schemas.openxmlformats.org/drawingml/2006/main" noChangeAspect="1"/>
+            </wp:cNvGraphicFramePr>
+            <a:graphic xmlns:a="http://schemas.openxmlformats.org/drawingml/2006/main">
+              <a:graphicData uri="http://schemas.openxmlformats.org/drawingml/2006/picture">
+                <pic:pic xmlns:pic="http://schemas.openxmlformats.org/drawingml/2006/picture">
+                  <pic:nvPicPr>
+                    <pic:cNvPr id="1961492954" name=""/>
+                    <pic:cNvPicPr/>
+                  </pic:nvPicPr>
+                  <pic:blipFill>
+                    <a:blip r:embed="rId10"/>
+                    <a:stretch>
+                      <a:fillRect/>
+                    </a:stretch>
+                  </pic:blipFill>
+                  <pic:spPr>
+                    <a:xfrm>
+                      <a:off x="0" y="0"/>
+                      <a:ext cx="5943600" cy="2567305"/>
+                    </a:xfrm>
+                    <a:prstGeom prst="rect">
+                      <a:avLst/>
+                    </a:prstGeom>
+                  </pic:spPr>
+                </pic:pic>
+              </a:graphicData>
+            </a:graphic>
+          </wp:inline>
+        </w:drawing>
+      </w:r>
+    </w:p>
     <w:p>
       <w:pPr>
         <w:pStyle w:val="Heading3"/>
       </w:pPr>
       <w:r>
+        <w:rPr>
+          <w:noProof/>
+        </w:rPr>
+        <w:lastRenderedPageBreak/>
         <w:drawing>
           <wp:inline distT="0" distB="0" distL="0" distR="0" wp14:anchorId="155AEA5B" wp14:editId="436490A8">
             <wp:extent cx="5943600" cy="5358765"/>
@@ -719,7 +862,7 @@
                     <pic:cNvPicPr/>
                   </pic:nvPicPr>
                   <pic:blipFill>
-                    <a:blip r:embed="rId10"/>
+                    <a:blip r:embed="rId11"/>
                     <a:stretch>
                       <a:fillRect/>
                     </a:stretch>
@@ -741,7 +884,13 @@
       </w:r>
     </w:p>
     <w:p>
-      <w:r>
+      <w:pPr>
+        <w:pStyle w:val="Heading1"/>
+      </w:pPr>
+      <w:r>
+        <w:rPr>
+          <w:noProof/>
+        </w:rPr>
         <w:lastRenderedPageBreak/>
         <w:drawing>
           <wp:inline distT="0" distB="0" distL="0" distR="0" wp14:anchorId="6D804CB5" wp14:editId="624A5693">
@@ -759,7 +908,7 @@
                     <pic:cNvPicPr/>
                   </pic:nvPicPr>
                   <pic:blipFill>
-                    <a:blip r:embed="rId11"/>
+                    <a:blip r:embed="rId12"/>
                     <a:stretch>
                       <a:fillRect/>
                     </a:stretch>
@@ -781,46 +930,648 @@
       </w:r>
     </w:p>
     <w:p/>
-    <w:p>
+    <w:p/>
+    <w:p/>
+    <w:p/>
+    <w:p/>
+    <w:p/>
+    <w:p/>
+    <w:p/>
+    <w:p/>
+    <w:p>
+      <w:pPr>
+        <w:pStyle w:val="Heading1"/>
+      </w:pPr>
       <w:r>
         <w:lastRenderedPageBreak/>
-        <w:drawing>
-          <wp:inline distT="0" distB="0" distL="0" distR="0" wp14:anchorId="0414F812" wp14:editId="77F6A3E2">
-            <wp:extent cx="5943600" cy="2567305"/>
-            <wp:effectExtent l="0" t="0" r="0" b="4445"/>
-            <wp:docPr id="1961492954" name="Picture 1"/>
-            <wp:cNvGraphicFramePr>
-              <a:graphicFrameLocks xmlns:a="http://schemas.openxmlformats.org/drawingml/2006/main" noChangeAspect="1"/>
-            </wp:cNvGraphicFramePr>
-            <a:graphic xmlns:a="http://schemas.openxmlformats.org/drawingml/2006/main">
-              <a:graphicData uri="http://schemas.openxmlformats.org/drawingml/2006/picture">
-                <pic:pic xmlns:pic="http://schemas.openxmlformats.org/drawingml/2006/picture">
-                  <pic:nvPicPr>
-                    <pic:cNvPr id="1961492954" name=""/>
-                    <pic:cNvPicPr/>
-                  </pic:nvPicPr>
-                  <pic:blipFill>
-                    <a:blip r:embed="rId12"/>
-                    <a:stretch>
-                      <a:fillRect/>
-                    </a:stretch>
-                  </pic:blipFill>
-                  <pic:spPr>
-                    <a:xfrm>
-                      <a:off x="0" y="0"/>
-                      <a:ext cx="5943600" cy="2567305"/>
-                    </a:xfrm>
-                    <a:prstGeom prst="rect">
-                      <a:avLst/>
-                    </a:prstGeom>
-                  </pic:spPr>
-                </pic:pic>
-              </a:graphicData>
-            </a:graphic>
-          </wp:inline>
-        </w:drawing>
-      </w:r>
-    </w:p>
+        <w:t>Data Visualizing and processing</w:t>
+      </w:r>
+    </w:p>
+    <w:p>
+      <w:pPr>
+        <w:pStyle w:val="ListParagraph"/>
+        <w:numPr>
+          <w:ilvl w:val="0"/>
+          <w:numId w:val="6"/>
+        </w:numPr>
+      </w:pPr>
+      <w:proofErr w:type="spellStart"/>
+      <w:r>
+        <w:t>Df</w:t>
+      </w:r>
+      <w:proofErr w:type="spellEnd"/>
+      <w:r>
+        <w:t>=</w:t>
+      </w:r>
+      <w:proofErr w:type="spellStart"/>
+      <w:r>
+        <w:t>pd.read_csv</w:t>
+      </w:r>
+      <w:proofErr w:type="spellEnd"/>
+      <w:r>
+        <w:t>(“movie.csv”)</w:t>
+      </w:r>
+    </w:p>
+    <w:p>
+      <w:pPr>
+        <w:pStyle w:val="ListParagraph"/>
+        <w:numPr>
+          <w:ilvl w:val="0"/>
+          <w:numId w:val="6"/>
+        </w:numPr>
+      </w:pPr>
+      <w:proofErr w:type="spellStart"/>
+      <w:proofErr w:type="gramStart"/>
+      <w:r>
+        <w:t>Df.head</w:t>
+      </w:r>
+      <w:proofErr w:type="spellEnd"/>
+      <w:proofErr w:type="gramEnd"/>
+      <w:r>
+        <w:t>(7)</w:t>
+      </w:r>
+    </w:p>
+    <w:p>
+      <w:pPr>
+        <w:pStyle w:val="ListParagraph"/>
+        <w:numPr>
+          <w:ilvl w:val="0"/>
+          <w:numId w:val="6"/>
+        </w:numPr>
+      </w:pPr>
+      <w:proofErr w:type="spellStart"/>
+      <w:proofErr w:type="gramStart"/>
+      <w:r>
+        <w:t>Df.tail</w:t>
+      </w:r>
+      <w:proofErr w:type="spellEnd"/>
+      <w:proofErr w:type="gramEnd"/>
+      <w:r>
+        <w:t>(4)</w:t>
+      </w:r>
+    </w:p>
+    <w:p>
+      <w:pPr>
+        <w:pStyle w:val="ListParagraph"/>
+        <w:numPr>
+          <w:ilvl w:val="0"/>
+          <w:numId w:val="6"/>
+        </w:numPr>
+      </w:pPr>
+      <w:proofErr w:type="spellStart"/>
+      <w:r>
+        <w:t>Df.</w:t>
+      </w:r>
+      <w:proofErr w:type="gramStart"/>
+      <w:r>
+        <w:t>sample</w:t>
+      </w:r>
+      <w:proofErr w:type="spellEnd"/>
+      <w:r>
+        <w:t>(</w:t>
+      </w:r>
+      <w:proofErr w:type="gramEnd"/>
+      <w:r>
+        <w:t>4)</w:t>
+      </w:r>
+    </w:p>
+    <w:p>
+      <w:pPr>
+        <w:pStyle w:val="ListParagraph"/>
+        <w:numPr>
+          <w:ilvl w:val="0"/>
+          <w:numId w:val="6"/>
+        </w:numPr>
+      </w:pPr>
+      <w:proofErr w:type="spellStart"/>
+      <w:proofErr w:type="gramStart"/>
+      <w:r>
+        <w:t>Df</w:t>
+      </w:r>
+      <w:proofErr w:type="spellEnd"/>
+      <w:r>
+        <w:t>.[</w:t>
+      </w:r>
+      <w:proofErr w:type="gramEnd"/>
+      <w:r>
+        <w:t>2:6]</w:t>
+      </w:r>
+    </w:p>
+    <w:p>
+      <w:pPr>
+        <w:pStyle w:val="ListParagraph"/>
+        <w:numPr>
+          <w:ilvl w:val="0"/>
+          <w:numId w:val="6"/>
+        </w:numPr>
+      </w:pPr>
+      <w:proofErr w:type="spellStart"/>
+      <w:r>
+        <w:t>Df.loc</w:t>
+      </w:r>
+      <w:proofErr w:type="spellEnd"/>
+      <w:r>
+        <w:t>[0,”name”]</w:t>
+      </w:r>
+    </w:p>
+    <w:p>
+      <w:pPr>
+        <w:pStyle w:val="ListParagraph"/>
+        <w:numPr>
+          <w:ilvl w:val="0"/>
+          <w:numId w:val="6"/>
+        </w:numPr>
+      </w:pPr>
+      <w:proofErr w:type="spellStart"/>
+      <w:proofErr w:type="gramStart"/>
+      <w:r>
+        <w:t>Df.iloc</w:t>
+      </w:r>
+      <w:proofErr w:type="spellEnd"/>
+      <w:proofErr w:type="gramEnd"/>
+      <w:r>
+        <w:t>[1,2]</w:t>
+      </w:r>
+    </w:p>
+    <w:p>
+      <w:pPr>
+        <w:pStyle w:val="ListParagraph"/>
+        <w:numPr>
+          <w:ilvl w:val="0"/>
+          <w:numId w:val="6"/>
+        </w:numPr>
+      </w:pPr>
+      <w:proofErr w:type="spellStart"/>
+      <w:proofErr w:type="gramStart"/>
+      <w:r>
+        <w:t>Df.shape</w:t>
+      </w:r>
+      <w:proofErr w:type="spellEnd"/>
+      <w:proofErr w:type="gramEnd"/>
+      <w:r>
+        <w:t>[]</w:t>
+      </w:r>
+    </w:p>
+    <w:p>
+      <w:pPr>
+        <w:pStyle w:val="ListParagraph"/>
+        <w:numPr>
+          <w:ilvl w:val="0"/>
+          <w:numId w:val="6"/>
+        </w:numPr>
+      </w:pPr>
+      <w:proofErr w:type="spellStart"/>
+      <w:proofErr w:type="gramStart"/>
+      <w:r>
+        <w:t>Df</w:t>
+      </w:r>
+      <w:proofErr w:type="spellEnd"/>
+      <w:r>
+        <w:t>.[</w:t>
+      </w:r>
+      <w:proofErr w:type="gramEnd"/>
+      <w:r>
+        <w:t>“</w:t>
+      </w:r>
+      <w:r>
+        <w:t xml:space="preserve"> </w:t>
+      </w:r>
+      <w:proofErr w:type="spellStart"/>
+      <w:r>
+        <w:t>imdb_rating</w:t>
+      </w:r>
+      <w:proofErr w:type="spellEnd"/>
+      <w:r>
+        <w:t xml:space="preserve">”]   return series rather </w:t>
+      </w:r>
+      <w:proofErr w:type="spellStart"/>
+      <w:proofErr w:type="gramStart"/>
+      <w:r>
+        <w:t>then</w:t>
+      </w:r>
+      <w:proofErr w:type="spellEnd"/>
+      <w:proofErr w:type="gramEnd"/>
+      <w:r>
+        <w:t xml:space="preserve"> the </w:t>
+      </w:r>
+      <w:proofErr w:type="spellStart"/>
+      <w:r>
+        <w:t>dataframe</w:t>
+      </w:r>
+      <w:proofErr w:type="spellEnd"/>
+    </w:p>
+    <w:p>
+      <w:pPr>
+        <w:pStyle w:val="ListParagraph"/>
+        <w:numPr>
+          <w:ilvl w:val="0"/>
+          <w:numId w:val="6"/>
+        </w:numPr>
+      </w:pPr>
+      <w:proofErr w:type="spellStart"/>
+      <w:proofErr w:type="gramStart"/>
+      <w:r>
+        <w:t>Df</w:t>
+      </w:r>
+      <w:proofErr w:type="spellEnd"/>
+      <w:r>
+        <w:t>.[</w:t>
+      </w:r>
+      <w:proofErr w:type="gramEnd"/>
+      <w:r>
+        <w:t>[“</w:t>
+      </w:r>
+      <w:proofErr w:type="spellStart"/>
+      <w:r>
+        <w:t>title”,“name</w:t>
+      </w:r>
+      <w:proofErr w:type="spellEnd"/>
+      <w:r>
+        <w:t>”]]</w:t>
+      </w:r>
+    </w:p>
+    <w:p>
+      <w:pPr>
+        <w:pStyle w:val="ListParagraph"/>
+        <w:numPr>
+          <w:ilvl w:val="0"/>
+          <w:numId w:val="6"/>
+        </w:numPr>
+      </w:pPr>
+      <w:proofErr w:type="spellStart"/>
+      <w:r>
+        <w:t>Df</w:t>
+      </w:r>
+      <w:proofErr w:type="spellEnd"/>
+      <w:r>
+        <w:t>[</w:t>
+      </w:r>
+      <w:proofErr w:type="spellStart"/>
+      <w:proofErr w:type="gramStart"/>
+      <w:r>
+        <w:t>df.industry</w:t>
+      </w:r>
+      <w:proofErr w:type="spellEnd"/>
+      <w:proofErr w:type="gramEnd"/>
+      <w:r>
+        <w:t>==”</w:t>
+      </w:r>
+      <w:proofErr w:type="spellStart"/>
+      <w:r>
+        <w:t>boolywood</w:t>
+      </w:r>
+      <w:proofErr w:type="spellEnd"/>
+      <w:r>
+        <w:t>”]</w:t>
+      </w:r>
+    </w:p>
+    <w:p>
+      <w:pPr>
+        <w:pStyle w:val="ListParagraph"/>
+        <w:numPr>
+          <w:ilvl w:val="0"/>
+          <w:numId w:val="6"/>
+        </w:numPr>
+      </w:pPr>
+      <w:proofErr w:type="spellStart"/>
+      <w:proofErr w:type="gramStart"/>
+      <w:r>
+        <w:t>Df.columns</w:t>
+      </w:r>
+      <w:proofErr w:type="spellEnd"/>
+      <w:proofErr w:type="gramEnd"/>
+    </w:p>
+    <w:p>
+      <w:pPr>
+        <w:pStyle w:val="ListParagraph"/>
+        <w:numPr>
+          <w:ilvl w:val="0"/>
+          <w:numId w:val="6"/>
+        </w:numPr>
+      </w:pPr>
+      <w:proofErr w:type="spellStart"/>
+      <w:proofErr w:type="gramStart"/>
+      <w:r>
+        <w:t>Df</w:t>
+      </w:r>
+      <w:proofErr w:type="spellEnd"/>
+      <w:r>
+        <w:t>[“</w:t>
+      </w:r>
+      <w:proofErr w:type="gramEnd"/>
+      <w:r>
+        <w:t>industry”</w:t>
+      </w:r>
+      <w:proofErr w:type="gramStart"/>
+      <w:r>
+        <w:t>].unique</w:t>
+      </w:r>
+      <w:proofErr w:type="gramEnd"/>
+      <w:r>
+        <w:t xml:space="preserve">() </w:t>
+      </w:r>
+    </w:p>
+    <w:p>
+      <w:pPr>
+        <w:pStyle w:val="ListParagraph"/>
+        <w:numPr>
+          <w:ilvl w:val="0"/>
+          <w:numId w:val="6"/>
+        </w:numPr>
+      </w:pPr>
+      <w:proofErr w:type="spellStart"/>
+      <w:proofErr w:type="gramStart"/>
+      <w:r>
+        <w:t>Df</w:t>
+      </w:r>
+      <w:proofErr w:type="spellEnd"/>
+      <w:r>
+        <w:t>[“</w:t>
+      </w:r>
+      <w:proofErr w:type="gramEnd"/>
+      <w:r>
+        <w:t>industry”].</w:t>
+      </w:r>
+      <w:proofErr w:type="spellStart"/>
+      <w:r>
+        <w:t>value_</w:t>
+      </w:r>
+      <w:proofErr w:type="gramStart"/>
+      <w:r>
+        <w:t>counts</w:t>
+      </w:r>
+      <w:proofErr w:type="spellEnd"/>
+      <w:r>
+        <w:t>(</w:t>
+      </w:r>
+      <w:proofErr w:type="gramEnd"/>
+      <w:r>
+        <w:t>)</w:t>
+      </w:r>
+    </w:p>
+    <w:p>
+      <w:pPr>
+        <w:pStyle w:val="ListParagraph"/>
+        <w:numPr>
+          <w:ilvl w:val="0"/>
+          <w:numId w:val="6"/>
+        </w:numPr>
+      </w:pPr>
+      <w:proofErr w:type="spellStart"/>
+      <w:proofErr w:type="gramStart"/>
+      <w:r>
+        <w:t>Df.describe</w:t>
+      </w:r>
+      <w:proofErr w:type="spellEnd"/>
+      <w:proofErr w:type="gramEnd"/>
+    </w:p>
+    <w:p>
+      <w:pPr>
+        <w:pStyle w:val="ListParagraph"/>
+        <w:numPr>
+          <w:ilvl w:val="0"/>
+          <w:numId w:val="6"/>
+        </w:numPr>
+      </w:pPr>
+      <w:r>
+        <w:t>Df.info</w:t>
+      </w:r>
+    </w:p>
+    <w:p>
+      <w:pPr>
+        <w:pStyle w:val="ListParagraph"/>
+        <w:numPr>
+          <w:ilvl w:val="0"/>
+          <w:numId w:val="6"/>
+        </w:numPr>
+      </w:pPr>
+      <w:proofErr w:type="spellStart"/>
+      <w:proofErr w:type="gramStart"/>
+      <w:r>
+        <w:t>Df</w:t>
+      </w:r>
+      <w:proofErr w:type="spellEnd"/>
+      <w:r>
+        <w:t>[(</w:t>
+      </w:r>
+      <w:proofErr w:type="spellStart"/>
+      <w:proofErr w:type="gramEnd"/>
+      <w:r>
+        <w:t>df</w:t>
+      </w:r>
+      <w:proofErr w:type="spellEnd"/>
+      <w:r>
+        <w:t>[</w:t>
+      </w:r>
+      <w:proofErr w:type="spellStart"/>
+      <w:r>
+        <w:t>imdb_</w:t>
+      </w:r>
+      <w:proofErr w:type="gramStart"/>
+      <w:r>
+        <w:t>rating</w:t>
+      </w:r>
+      <w:proofErr w:type="spellEnd"/>
+      <w:r>
+        <w:t>]=</w:t>
+      </w:r>
+      <w:proofErr w:type="gramEnd"/>
+      <w:r>
+        <w:t>=</w:t>
+      </w:r>
+      <w:proofErr w:type="spellStart"/>
+      <w:r>
+        <w:t>df.imdb_rating.max</w:t>
+      </w:r>
+      <w:proofErr w:type="spellEnd"/>
+      <w:r>
+        <w:t>())  | (</w:t>
+      </w:r>
+      <w:proofErr w:type="spellStart"/>
+      <w:r>
+        <w:t>df.imdb_rating</w:t>
+      </w:r>
+      <w:proofErr w:type="spellEnd"/>
+      <w:r>
+        <w:t xml:space="preserve">== </w:t>
+      </w:r>
+      <w:proofErr w:type="spellStart"/>
+      <w:r>
+        <w:t>df.imdb_rating.min</w:t>
+      </w:r>
+      <w:proofErr w:type="spellEnd"/>
+      <w:r>
+        <w:t>()]</w:t>
+      </w:r>
+    </w:p>
+    <w:p>
+      <w:pPr>
+        <w:pStyle w:val="ListParagraph"/>
+        <w:numPr>
+          <w:ilvl w:val="0"/>
+          <w:numId w:val="6"/>
+        </w:numPr>
+      </w:pPr>
+      <w:proofErr w:type="spellStart"/>
+      <w:proofErr w:type="gramStart"/>
+      <w:r>
+        <w:t>Df</w:t>
+      </w:r>
+      <w:proofErr w:type="spellEnd"/>
+      <w:r>
+        <w:t>[“</w:t>
+      </w:r>
+      <w:proofErr w:type="spellStart"/>
+      <w:proofErr w:type="gramEnd"/>
+      <w:r>
+        <w:t>newColumn</w:t>
+      </w:r>
+      <w:proofErr w:type="spellEnd"/>
+      <w:proofErr w:type="gramStart"/>
+      <w:r>
+        <w:t>”]=</w:t>
+      </w:r>
+      <w:proofErr w:type="gramEnd"/>
+      <w:r>
+        <w:t xml:space="preserve"> </w:t>
+      </w:r>
+      <w:proofErr w:type="spellStart"/>
+      <w:r>
+        <w:t>df</w:t>
+      </w:r>
+      <w:proofErr w:type="spellEnd"/>
+      <w:r>
+        <w:t>[“</w:t>
+      </w:r>
+      <w:proofErr w:type="spellStart"/>
+      <w:r>
+        <w:t>release_year</w:t>
+      </w:r>
+      <w:proofErr w:type="spellEnd"/>
+      <w:r>
+        <w:t>”].apply(</w:t>
+      </w:r>
+      <w:proofErr w:type="spellStart"/>
+      <w:r>
+        <w:t>lamd</w:t>
+      </w:r>
+      <w:proofErr w:type="spellEnd"/>
+      <w:r>
+        <w:t xml:space="preserve"> X: 2023-x)]</w:t>
+      </w:r>
+    </w:p>
+    <w:p>
+      <w:pPr>
+        <w:pStyle w:val="ListParagraph"/>
+        <w:numPr>
+          <w:ilvl w:val="0"/>
+          <w:numId w:val="6"/>
+        </w:numPr>
+      </w:pPr>
+      <w:proofErr w:type="spellStart"/>
+      <w:r>
+        <w:t>Df</w:t>
+      </w:r>
+      <w:proofErr w:type="spellEnd"/>
+      <w:r>
+        <w:t>[“profit</w:t>
+      </w:r>
+      <w:proofErr w:type="gramStart"/>
+      <w:r>
+        <w:t>”]=</w:t>
+      </w:r>
+      <w:proofErr w:type="spellStart"/>
+      <w:proofErr w:type="gramEnd"/>
+      <w:r>
+        <w:t>df.apply</w:t>
+      </w:r>
+      <w:proofErr w:type="spellEnd"/>
+      <w:r>
+        <w:t>(</w:t>
+      </w:r>
+      <w:proofErr w:type="spellStart"/>
+      <w:r>
+        <w:t>lamda</w:t>
+      </w:r>
+      <w:proofErr w:type="spellEnd"/>
+      <w:r>
+        <w:t xml:space="preserve"> X:x[‘revenue’] – x[“budget”],axis=1)</w:t>
+      </w:r>
+    </w:p>
+    <w:p>
+      <w:pPr>
+        <w:pStyle w:val="ListParagraph"/>
+        <w:numPr>
+          <w:ilvl w:val="0"/>
+          <w:numId w:val="6"/>
+        </w:numPr>
+      </w:pPr>
+      <w:proofErr w:type="spellStart"/>
+      <w:r>
+        <w:t>Df.set_index</w:t>
+      </w:r>
+      <w:proofErr w:type="spellEnd"/>
+      <w:r>
+        <w:t>(“title</w:t>
+      </w:r>
+      <w:proofErr w:type="gramStart"/>
+      <w:r>
+        <w:t>”,</w:t>
+      </w:r>
+      <w:proofErr w:type="spellStart"/>
+      <w:r>
+        <w:t>i</w:t>
+      </w:r>
+      <w:r>
+        <w:t>n</w:t>
+      </w:r>
+      <w:r>
+        <w:t>place</w:t>
+      </w:r>
+      <w:proofErr w:type="spellEnd"/>
+      <w:proofErr w:type="gramEnd"/>
+      <w:r>
+        <w:t>=True)</w:t>
+      </w:r>
+    </w:p>
+    <w:p>
+      <w:pPr>
+        <w:pStyle w:val="ListParagraph"/>
+        <w:numPr>
+          <w:ilvl w:val="0"/>
+          <w:numId w:val="6"/>
+        </w:numPr>
+      </w:pPr>
+      <w:proofErr w:type="spellStart"/>
+      <w:proofErr w:type="gramStart"/>
+      <w:r>
+        <w:t>Df.reset</w:t>
+      </w:r>
+      <w:proofErr w:type="gramEnd"/>
+      <w:r>
+        <w:t>_index</w:t>
+      </w:r>
+      <w:proofErr w:type="spellEnd"/>
+      <w:r>
+        <w:t>(</w:t>
+      </w:r>
+      <w:proofErr w:type="spellStart"/>
+      <w:r>
+        <w:t>i</w:t>
+      </w:r>
+      <w:r>
+        <w:t>n</w:t>
+      </w:r>
+      <w:r>
+        <w:t>place</w:t>
+      </w:r>
+      <w:proofErr w:type="spellEnd"/>
+      <w:r>
+        <w:t>=True)</w:t>
+      </w:r>
+    </w:p>
+    <w:p/>
+    <w:p/>
     <w:sectPr>
       <w:pgSz w:w="12240" w:h="15840"/>
       <w:pgMar w:top="1440" w:right="1440" w:bottom="1440" w:left="1440" w:header="720" w:footer="720" w:gutter="0"/>
@@ -997,6 +1748,232 @@
     </w:lvl>
   </w:abstractNum>
   <w:abstractNum w:abstractNumId="1" w15:restartNumberingAfterBreak="0">
+    <w:nsid w:val="139D2246"/>
+    <w:multiLevelType w:val="hybridMultilevel"/>
+    <w:tmpl w:val="FCECAE36"/>
+    <w:lvl w:ilvl="0" w:tplc="04090001">
+      <w:start w:val="1"/>
+      <w:numFmt w:val="bullet"/>
+      <w:lvlText w:val=""/>
+      <w:lvlJc w:val="left"/>
+      <w:pPr>
+        <w:ind w:left="720" w:hanging="360"/>
+      </w:pPr>
+      <w:rPr>
+        <w:rFonts w:ascii="Symbol" w:hAnsi="Symbol" w:hint="default"/>
+      </w:rPr>
+    </w:lvl>
+    <w:lvl w:ilvl="1" w:tplc="04090003" w:tentative="1">
+      <w:start w:val="1"/>
+      <w:numFmt w:val="bullet"/>
+      <w:lvlText w:val="o"/>
+      <w:lvlJc w:val="left"/>
+      <w:pPr>
+        <w:ind w:left="1440" w:hanging="360"/>
+      </w:pPr>
+      <w:rPr>
+        <w:rFonts w:ascii="Courier New" w:hAnsi="Courier New" w:cs="Courier New" w:hint="default"/>
+      </w:rPr>
+    </w:lvl>
+    <w:lvl w:ilvl="2" w:tplc="04090005" w:tentative="1">
+      <w:start w:val="1"/>
+      <w:numFmt w:val="bullet"/>
+      <w:lvlText w:val=""/>
+      <w:lvlJc w:val="left"/>
+      <w:pPr>
+        <w:ind w:left="2160" w:hanging="360"/>
+      </w:pPr>
+      <w:rPr>
+        <w:rFonts w:ascii="Wingdings" w:hAnsi="Wingdings" w:hint="default"/>
+      </w:rPr>
+    </w:lvl>
+    <w:lvl w:ilvl="3" w:tplc="04090001" w:tentative="1">
+      <w:start w:val="1"/>
+      <w:numFmt w:val="bullet"/>
+      <w:lvlText w:val=""/>
+      <w:lvlJc w:val="left"/>
+      <w:pPr>
+        <w:ind w:left="2880" w:hanging="360"/>
+      </w:pPr>
+      <w:rPr>
+        <w:rFonts w:ascii="Symbol" w:hAnsi="Symbol" w:hint="default"/>
+      </w:rPr>
+    </w:lvl>
+    <w:lvl w:ilvl="4" w:tplc="04090003" w:tentative="1">
+      <w:start w:val="1"/>
+      <w:numFmt w:val="bullet"/>
+      <w:lvlText w:val="o"/>
+      <w:lvlJc w:val="left"/>
+      <w:pPr>
+        <w:ind w:left="3600" w:hanging="360"/>
+      </w:pPr>
+      <w:rPr>
+        <w:rFonts w:ascii="Courier New" w:hAnsi="Courier New" w:cs="Courier New" w:hint="default"/>
+      </w:rPr>
+    </w:lvl>
+    <w:lvl w:ilvl="5" w:tplc="04090005" w:tentative="1">
+      <w:start w:val="1"/>
+      <w:numFmt w:val="bullet"/>
+      <w:lvlText w:val=""/>
+      <w:lvlJc w:val="left"/>
+      <w:pPr>
+        <w:ind w:left="4320" w:hanging="360"/>
+      </w:pPr>
+      <w:rPr>
+        <w:rFonts w:ascii="Wingdings" w:hAnsi="Wingdings" w:hint="default"/>
+      </w:rPr>
+    </w:lvl>
+    <w:lvl w:ilvl="6" w:tplc="04090001" w:tentative="1">
+      <w:start w:val="1"/>
+      <w:numFmt w:val="bullet"/>
+      <w:lvlText w:val=""/>
+      <w:lvlJc w:val="left"/>
+      <w:pPr>
+        <w:ind w:left="5040" w:hanging="360"/>
+      </w:pPr>
+      <w:rPr>
+        <w:rFonts w:ascii="Symbol" w:hAnsi="Symbol" w:hint="default"/>
+      </w:rPr>
+    </w:lvl>
+    <w:lvl w:ilvl="7" w:tplc="04090003" w:tentative="1">
+      <w:start w:val="1"/>
+      <w:numFmt w:val="bullet"/>
+      <w:lvlText w:val="o"/>
+      <w:lvlJc w:val="left"/>
+      <w:pPr>
+        <w:ind w:left="5760" w:hanging="360"/>
+      </w:pPr>
+      <w:rPr>
+        <w:rFonts w:ascii="Courier New" w:hAnsi="Courier New" w:cs="Courier New" w:hint="default"/>
+      </w:rPr>
+    </w:lvl>
+    <w:lvl w:ilvl="8" w:tplc="04090005" w:tentative="1">
+      <w:start w:val="1"/>
+      <w:numFmt w:val="bullet"/>
+      <w:lvlText w:val=""/>
+      <w:lvlJc w:val="left"/>
+      <w:pPr>
+        <w:ind w:left="6480" w:hanging="360"/>
+      </w:pPr>
+      <w:rPr>
+        <w:rFonts w:ascii="Wingdings" w:hAnsi="Wingdings" w:hint="default"/>
+      </w:rPr>
+    </w:lvl>
+  </w:abstractNum>
+  <w:abstractNum w:abstractNumId="2" w15:restartNumberingAfterBreak="0">
+    <w:nsid w:val="368A16E3"/>
+    <w:multiLevelType w:val="hybridMultilevel"/>
+    <w:tmpl w:val="53821830"/>
+    <w:lvl w:ilvl="0" w:tplc="04090001">
+      <w:start w:val="1"/>
+      <w:numFmt w:val="bullet"/>
+      <w:lvlText w:val=""/>
+      <w:lvlJc w:val="left"/>
+      <w:pPr>
+        <w:ind w:left="720" w:hanging="360"/>
+      </w:pPr>
+      <w:rPr>
+        <w:rFonts w:ascii="Symbol" w:hAnsi="Symbol" w:hint="default"/>
+      </w:rPr>
+    </w:lvl>
+    <w:lvl w:ilvl="1" w:tplc="04090003" w:tentative="1">
+      <w:start w:val="1"/>
+      <w:numFmt w:val="bullet"/>
+      <w:lvlText w:val="o"/>
+      <w:lvlJc w:val="left"/>
+      <w:pPr>
+        <w:ind w:left="1440" w:hanging="360"/>
+      </w:pPr>
+      <w:rPr>
+        <w:rFonts w:ascii="Courier New" w:hAnsi="Courier New" w:cs="Courier New" w:hint="default"/>
+      </w:rPr>
+    </w:lvl>
+    <w:lvl w:ilvl="2" w:tplc="04090005" w:tentative="1">
+      <w:start w:val="1"/>
+      <w:numFmt w:val="bullet"/>
+      <w:lvlText w:val=""/>
+      <w:lvlJc w:val="left"/>
+      <w:pPr>
+        <w:ind w:left="2160" w:hanging="360"/>
+      </w:pPr>
+      <w:rPr>
+        <w:rFonts w:ascii="Wingdings" w:hAnsi="Wingdings" w:hint="default"/>
+      </w:rPr>
+    </w:lvl>
+    <w:lvl w:ilvl="3" w:tplc="04090001" w:tentative="1">
+      <w:start w:val="1"/>
+      <w:numFmt w:val="bullet"/>
+      <w:lvlText w:val=""/>
+      <w:lvlJc w:val="left"/>
+      <w:pPr>
+        <w:ind w:left="2880" w:hanging="360"/>
+      </w:pPr>
+      <w:rPr>
+        <w:rFonts w:ascii="Symbol" w:hAnsi="Symbol" w:hint="default"/>
+      </w:rPr>
+    </w:lvl>
+    <w:lvl w:ilvl="4" w:tplc="04090003" w:tentative="1">
+      <w:start w:val="1"/>
+      <w:numFmt w:val="bullet"/>
+      <w:lvlText w:val="o"/>
+      <w:lvlJc w:val="left"/>
+      <w:pPr>
+        <w:ind w:left="3600" w:hanging="360"/>
+      </w:pPr>
+      <w:rPr>
+        <w:rFonts w:ascii="Courier New" w:hAnsi="Courier New" w:cs="Courier New" w:hint="default"/>
+      </w:rPr>
+    </w:lvl>
+    <w:lvl w:ilvl="5" w:tplc="04090005" w:tentative="1">
+      <w:start w:val="1"/>
+      <w:numFmt w:val="bullet"/>
+      <w:lvlText w:val=""/>
+      <w:lvlJc w:val="left"/>
+      <w:pPr>
+        <w:ind w:left="4320" w:hanging="360"/>
+      </w:pPr>
+      <w:rPr>
+        <w:rFonts w:ascii="Wingdings" w:hAnsi="Wingdings" w:hint="default"/>
+      </w:rPr>
+    </w:lvl>
+    <w:lvl w:ilvl="6" w:tplc="04090001" w:tentative="1">
+      <w:start w:val="1"/>
+      <w:numFmt w:val="bullet"/>
+      <w:lvlText w:val=""/>
+      <w:lvlJc w:val="left"/>
+      <w:pPr>
+        <w:ind w:left="5040" w:hanging="360"/>
+      </w:pPr>
+      <w:rPr>
+        <w:rFonts w:ascii="Symbol" w:hAnsi="Symbol" w:hint="default"/>
+      </w:rPr>
+    </w:lvl>
+    <w:lvl w:ilvl="7" w:tplc="04090003" w:tentative="1">
+      <w:start w:val="1"/>
+      <w:numFmt w:val="bullet"/>
+      <w:lvlText w:val="o"/>
+      <w:lvlJc w:val="left"/>
+      <w:pPr>
+        <w:ind w:left="5760" w:hanging="360"/>
+      </w:pPr>
+      <w:rPr>
+        <w:rFonts w:ascii="Courier New" w:hAnsi="Courier New" w:cs="Courier New" w:hint="default"/>
+      </w:rPr>
+    </w:lvl>
+    <w:lvl w:ilvl="8" w:tplc="04090005" w:tentative="1">
+      <w:start w:val="1"/>
+      <w:numFmt w:val="bullet"/>
+      <w:lvlText w:val=""/>
+      <w:lvlJc w:val="left"/>
+      <w:pPr>
+        <w:ind w:left="6480" w:hanging="360"/>
+      </w:pPr>
+      <w:rPr>
+        <w:rFonts w:ascii="Wingdings" w:hAnsi="Wingdings" w:hint="default"/>
+      </w:rPr>
+    </w:lvl>
+  </w:abstractNum>
+  <w:abstractNum w:abstractNumId="3" w15:restartNumberingAfterBreak="0">
     <w:nsid w:val="3A7A1773"/>
     <w:multiLevelType w:val="hybridMultilevel"/>
     <w:tmpl w:val="852ECDA8"/>
@@ -1109,7 +2086,96 @@
       </w:rPr>
     </w:lvl>
   </w:abstractNum>
-  <w:abstractNum w:abstractNumId="2" w15:restartNumberingAfterBreak="0">
+  <w:abstractNum w:abstractNumId="4" w15:restartNumberingAfterBreak="0">
+    <w:nsid w:val="4FB76FCA"/>
+    <w:multiLevelType w:val="hybridMultilevel"/>
+    <w:tmpl w:val="28243802"/>
+    <w:lvl w:ilvl="0" w:tplc="0409000F">
+      <w:start w:val="1"/>
+      <w:numFmt w:val="decimal"/>
+      <w:lvlText w:val="%1."/>
+      <w:lvlJc w:val="left"/>
+      <w:pPr>
+        <w:ind w:left="720" w:hanging="360"/>
+      </w:pPr>
+      <w:rPr>
+        <w:rFonts w:hint="default"/>
+      </w:rPr>
+    </w:lvl>
+    <w:lvl w:ilvl="1" w:tplc="04090019" w:tentative="1">
+      <w:start w:val="1"/>
+      <w:numFmt w:val="lowerLetter"/>
+      <w:lvlText w:val="%2."/>
+      <w:lvlJc w:val="left"/>
+      <w:pPr>
+        <w:ind w:left="1440" w:hanging="360"/>
+      </w:pPr>
+    </w:lvl>
+    <w:lvl w:ilvl="2" w:tplc="0409001B" w:tentative="1">
+      <w:start w:val="1"/>
+      <w:numFmt w:val="lowerRoman"/>
+      <w:lvlText w:val="%3."/>
+      <w:lvlJc w:val="right"/>
+      <w:pPr>
+        <w:ind w:left="2160" w:hanging="180"/>
+      </w:pPr>
+    </w:lvl>
+    <w:lvl w:ilvl="3" w:tplc="0409000F" w:tentative="1">
+      <w:start w:val="1"/>
+      <w:numFmt w:val="decimal"/>
+      <w:lvlText w:val="%4."/>
+      <w:lvlJc w:val="left"/>
+      <w:pPr>
+        <w:ind w:left="2880" w:hanging="360"/>
+      </w:pPr>
+    </w:lvl>
+    <w:lvl w:ilvl="4" w:tplc="04090019" w:tentative="1">
+      <w:start w:val="1"/>
+      <w:numFmt w:val="lowerLetter"/>
+      <w:lvlText w:val="%5."/>
+      <w:lvlJc w:val="left"/>
+      <w:pPr>
+        <w:ind w:left="3600" w:hanging="360"/>
+      </w:pPr>
+    </w:lvl>
+    <w:lvl w:ilvl="5" w:tplc="0409001B" w:tentative="1">
+      <w:start w:val="1"/>
+      <w:numFmt w:val="lowerRoman"/>
+      <w:lvlText w:val="%6."/>
+      <w:lvlJc w:val="right"/>
+      <w:pPr>
+        <w:ind w:left="4320" w:hanging="180"/>
+      </w:pPr>
+    </w:lvl>
+    <w:lvl w:ilvl="6" w:tplc="0409000F" w:tentative="1">
+      <w:start w:val="1"/>
+      <w:numFmt w:val="decimal"/>
+      <w:lvlText w:val="%7."/>
+      <w:lvlJc w:val="left"/>
+      <w:pPr>
+        <w:ind w:left="5040" w:hanging="360"/>
+      </w:pPr>
+    </w:lvl>
+    <w:lvl w:ilvl="7" w:tplc="04090019" w:tentative="1">
+      <w:start w:val="1"/>
+      <w:numFmt w:val="lowerLetter"/>
+      <w:lvlText w:val="%8."/>
+      <w:lvlJc w:val="left"/>
+      <w:pPr>
+        <w:ind w:left="5760" w:hanging="360"/>
+      </w:pPr>
+    </w:lvl>
+    <w:lvl w:ilvl="8" w:tplc="0409001B" w:tentative="1">
+      <w:start w:val="1"/>
+      <w:numFmt w:val="lowerRoman"/>
+      <w:lvlText w:val="%9."/>
+      <w:lvlJc w:val="right"/>
+      <w:pPr>
+        <w:ind w:left="6480" w:hanging="180"/>
+      </w:pPr>
+    </w:lvl>
+  </w:abstractNum>
+  <w:abstractNum w:abstractNumId="5" w15:restartNumberingAfterBreak="0">
     <w:nsid w:val="589E6F3A"/>
     <w:multiLevelType w:val="hybridMultilevel"/>
     <w:tmpl w:val="A0A0CB68"/>
@@ -1222,7 +2288,7 @@
       </w:rPr>
     </w:lvl>
   </w:abstractNum>
-  <w:abstractNum w:abstractNumId="3" w15:restartNumberingAfterBreak="0">
+  <w:abstractNum w:abstractNumId="6" w15:restartNumberingAfterBreak="0">
     <w:nsid w:val="781D4EF0"/>
     <w:multiLevelType w:val="hybridMultilevel"/>
     <w:tmpl w:val="2656131A"/>
@@ -1335,7 +2401,7 @@
       </w:rPr>
     </w:lvl>
   </w:abstractNum>
-  <w:abstractNum w:abstractNumId="4" w15:restartNumberingAfterBreak="0">
+  <w:abstractNum w:abstractNumId="7" w15:restartNumberingAfterBreak="0">
     <w:nsid w:val="783730DC"/>
     <w:multiLevelType w:val="hybridMultilevel"/>
     <w:tmpl w:val="53B6BE16"/>
@@ -1449,19 +2515,28 @@
     </w:lvl>
   </w:abstractNum>
   <w:num w:numId="1" w16cid:durableId="1710033866">
-    <w:abstractNumId w:val="3"/>
+    <w:abstractNumId w:val="6"/>
   </w:num>
   <w:num w:numId="2" w16cid:durableId="498889334">
-    <w:abstractNumId w:val="2"/>
+    <w:abstractNumId w:val="5"/>
   </w:num>
   <w:num w:numId="3" w16cid:durableId="2102949847">
-    <w:abstractNumId w:val="1"/>
+    <w:abstractNumId w:val="3"/>
   </w:num>
   <w:num w:numId="4" w16cid:durableId="1917087411">
     <w:abstractNumId w:val="0"/>
   </w:num>
   <w:num w:numId="5" w16cid:durableId="1441560440">
+    <w:abstractNumId w:val="7"/>
+  </w:num>
+  <w:num w:numId="6" w16cid:durableId="1361510903">
     <w:abstractNumId w:val="4"/>
+  </w:num>
+  <w:num w:numId="7" w16cid:durableId="1941253924">
+    <w:abstractNumId w:val="2"/>
+  </w:num>
+  <w:num w:numId="8" w16cid:durableId="205140625">
+    <w:abstractNumId w:val="1"/>
   </w:num>
 </w:numbering>
 </file>

</xml_diff>